<commit_message>
Criação sessão 2 da home v1
</commit_message>
<xml_diff>
--- a/Documentação/Roteiro do site.docx
+++ b/Documentação/Roteiro do site.docx
@@ -79,23 +79,7 @@
           <w:sz w:val="24"/>
           <w:szCs w:val="24"/>
         </w:rPr>
-        <w:t xml:space="preserve">cadastro no site </w:t>
-      </w:r>
-      <w:r>
-        <w:rPr>
-          <w:rFonts w:ascii="Arial" w:hAnsi="Arial" w:cs="Arial"/>
-          <w:sz w:val="24"/>
-          <w:szCs w:val="24"/>
-        </w:rPr>
-        <w:t xml:space="preserve">ou para </w:t>
-      </w:r>
-      <w:r>
-        <w:rPr>
-          <w:rFonts w:ascii="Arial" w:hAnsi="Arial" w:cs="Arial"/>
-          <w:sz w:val="24"/>
-          <w:szCs w:val="24"/>
-        </w:rPr>
-        <w:t xml:space="preserve">saber mais </w:t>
+        <w:t>cadastro no site</w:t>
       </w:r>
     </w:p>
     <w:p>
@@ -113,6 +97,134 @@
           <w:sz w:val="24"/>
           <w:szCs w:val="24"/>
         </w:rPr>
+        <w:t xml:space="preserve">Sessão </w:t>
+      </w:r>
+      <w:r>
+        <w:rPr>
+          <w:rFonts w:ascii="Arial" w:hAnsi="Arial" w:cs="Arial"/>
+          <w:sz w:val="24"/>
+          <w:szCs w:val="24"/>
+        </w:rPr>
+        <w:t>2</w:t>
+      </w:r>
+      <w:r>
+        <w:rPr>
+          <w:rFonts w:ascii="Arial" w:hAnsi="Arial" w:cs="Arial"/>
+          <w:sz w:val="24"/>
+          <w:szCs w:val="24"/>
+        </w:rPr>
+        <w:t xml:space="preserve"> – </w:t>
+      </w:r>
+      <w:r>
+        <w:rPr>
+          <w:rFonts w:ascii="Arial" w:hAnsi="Arial" w:cs="Arial"/>
+          <w:sz w:val="24"/>
+          <w:szCs w:val="24"/>
+        </w:rPr>
+        <w:t>O que é ser vegetariano?</w:t>
+      </w:r>
+    </w:p>
+    <w:p>
+      <w:pPr>
+        <w:ind w:left="708"/>
+        <w:rPr>
+          <w:rFonts w:ascii="Arial" w:hAnsi="Arial" w:cs="Arial"/>
+          <w:sz w:val="24"/>
+          <w:szCs w:val="24"/>
+        </w:rPr>
+      </w:pPr>
+      <w:r>
+        <w:rPr>
+          <w:rFonts w:ascii="Arial" w:hAnsi="Arial" w:cs="Arial"/>
+          <w:sz w:val="24"/>
+          <w:szCs w:val="24"/>
+        </w:rPr>
+        <w:t xml:space="preserve">Sessão </w:t>
+      </w:r>
+      <w:r>
+        <w:rPr>
+          <w:rFonts w:ascii="Arial" w:hAnsi="Arial" w:cs="Arial"/>
+          <w:sz w:val="24"/>
+          <w:szCs w:val="24"/>
+        </w:rPr>
+        <w:t>4</w:t>
+      </w:r>
+      <w:r>
+        <w:rPr>
+          <w:rFonts w:ascii="Arial" w:hAnsi="Arial" w:cs="Arial"/>
+          <w:sz w:val="24"/>
+          <w:szCs w:val="24"/>
+        </w:rPr>
+        <w:t xml:space="preserve"> – benefícios que tem ao se cadastrar no site </w:t>
+      </w:r>
+    </w:p>
+    <w:p>
+      <w:pPr>
+        <w:ind w:left="708"/>
+        <w:rPr>
+          <w:rFonts w:ascii="Arial" w:hAnsi="Arial" w:cs="Arial"/>
+          <w:sz w:val="24"/>
+          <w:szCs w:val="24"/>
+        </w:rPr>
+      </w:pPr>
+      <w:r>
+        <w:rPr>
+          <w:rFonts w:ascii="Arial" w:hAnsi="Arial" w:cs="Arial"/>
+          <w:sz w:val="24"/>
+          <w:szCs w:val="24"/>
+        </w:rPr>
+        <w:t>Sessão</w:t>
+      </w:r>
+      <w:r>
+        <w:rPr>
+          <w:rFonts w:ascii="Arial" w:hAnsi="Arial" w:cs="Arial"/>
+          <w:sz w:val="24"/>
+          <w:szCs w:val="24"/>
+        </w:rPr>
+        <w:t xml:space="preserve"> 5 – Cadastre- se ou conheça um pouco mais cobre o movimento</w:t>
+      </w:r>
+    </w:p>
+    <w:p>
+      <w:pPr>
+        <w:rPr>
+          <w:rFonts w:ascii="Arial" w:hAnsi="Arial" w:cs="Arial"/>
+          <w:sz w:val="24"/>
+          <w:szCs w:val="24"/>
+        </w:rPr>
+      </w:pPr>
+    </w:p>
+    <w:p>
+      <w:pPr>
+        <w:rPr>
+          <w:rFonts w:ascii="Arial" w:hAnsi="Arial" w:cs="Arial"/>
+          <w:sz w:val="24"/>
+          <w:szCs w:val="24"/>
+        </w:rPr>
+      </w:pPr>
+      <w:r>
+        <w:rPr>
+          <w:rFonts w:ascii="Arial" w:hAnsi="Arial" w:cs="Arial"/>
+          <w:sz w:val="24"/>
+          <w:szCs w:val="24"/>
+        </w:rPr>
+        <w:t xml:space="preserve">Vegetarianismo </w:t>
+      </w:r>
+    </w:p>
+    <w:p>
+      <w:pPr>
+        <w:ind w:left="708"/>
+        <w:rPr>
+          <w:rFonts w:ascii="Arial" w:hAnsi="Arial" w:cs="Arial"/>
+          <w:sz w:val="24"/>
+          <w:szCs w:val="24"/>
+        </w:rPr>
+      </w:pPr>
+      <w:r>
+        <w:rPr>
+          <w:rFonts w:ascii="Arial" w:hAnsi="Arial" w:cs="Arial"/>
+          <w:sz w:val="24"/>
+          <w:szCs w:val="24"/>
+        </w:rPr>
         <w:t>S</w:t>
       </w:r>
       <w:r>
@@ -137,7 +249,15 @@
           <w:sz w:val="24"/>
           <w:szCs w:val="24"/>
         </w:rPr>
-        <w:t xml:space="preserve">2 </w:t>
+        <w:t>1</w:t>
+      </w:r>
+      <w:r>
+        <w:rPr>
+          <w:rFonts w:ascii="Arial" w:hAnsi="Arial" w:cs="Arial"/>
+          <w:sz w:val="24"/>
+          <w:szCs w:val="24"/>
+        </w:rPr>
+        <w:t xml:space="preserve"> </w:t>
       </w:r>
       <w:r>
         <w:rPr>
@@ -171,7 +291,23 @@
           <w:sz w:val="24"/>
           <w:szCs w:val="24"/>
         </w:rPr>
-        <w:t xml:space="preserve">Sessão 3 - </w:t>
+        <w:t xml:space="preserve">Sessão </w:t>
+      </w:r>
+      <w:r>
+        <w:rPr>
+          <w:rFonts w:ascii="Arial" w:hAnsi="Arial" w:cs="Arial"/>
+          <w:sz w:val="24"/>
+          <w:szCs w:val="24"/>
+        </w:rPr>
+        <w:t>2</w:t>
+      </w:r>
+      <w:r>
+        <w:rPr>
+          <w:rFonts w:ascii="Arial" w:hAnsi="Arial" w:cs="Arial"/>
+          <w:sz w:val="24"/>
+          <w:szCs w:val="24"/>
+        </w:rPr>
+        <w:t xml:space="preserve"> - </w:t>
       </w:r>
       <w:r>
         <w:rPr>

</xml_diff>